<commit_message>
Update to design doc
</commit_message>
<xml_diff>
--- a/DesignDoc.docx
+++ b/DesignDoc.docx
@@ -128,9 +128,6 @@
           <w:ilvl w:val="1"/>
           <w:numId w:val="1"/>
         </w:numPr>
-        <w:rPr>
-          <w:rFonts w:hint="eastAsia"/>
-        </w:rPr>
       </w:pPr>
       <w:r>
         <w:rPr>
@@ -151,15 +148,219 @@
         <w:rPr>
           <w:rFonts w:hint="eastAsia"/>
         </w:rPr>
-        <w:t>List of books you bought, who you bought it from, and when you bought it</w:t>
+        <w:t xml:space="preserve">List of books you bought, who you bought it from, and when you bought it </w:t>
+      </w:r>
+    </w:p>
+    <w:p>
+      <w:pPr>
+        <w:pStyle w:val="ListParagraph"/>
+        <w:numPr>
+          <w:ilvl w:val="0"/>
+          <w:numId w:val="1"/>
+        </w:numPr>
+      </w:pPr>
+      <w:r>
+        <w:rPr>
+          <w:rFonts w:hint="eastAsia"/>
+        </w:rPr>
+        <w:t>Current Books on sale</w:t>
+      </w:r>
+    </w:p>
+    <w:p>
+      <w:pPr>
+        <w:pStyle w:val="ListParagraph"/>
+        <w:numPr>
+          <w:ilvl w:val="1"/>
+          <w:numId w:val="1"/>
+        </w:numPr>
+      </w:pPr>
+      <w:r>
+        <w:rPr>
+          <w:rFonts w:hint="eastAsia"/>
+        </w:rPr>
+        <w:t>Edit info</w:t>
+      </w:r>
+    </w:p>
+    <w:p>
+      <w:pPr>
+        <w:pStyle w:val="ListParagraph"/>
+        <w:numPr>
+          <w:ilvl w:val="1"/>
+          <w:numId w:val="1"/>
+        </w:numPr>
+      </w:pPr>
+      <w:r>
+        <w:rPr>
+          <w:rFonts w:hint="eastAsia"/>
+        </w:rPr>
+        <w:t>Remove book from sale list</w:t>
+      </w:r>
+    </w:p>
+    <w:p>
+      <w:pPr>
+        <w:pStyle w:val="ListParagraph"/>
+        <w:numPr>
+          <w:ilvl w:val="0"/>
+          <w:numId w:val="1"/>
+        </w:numPr>
+      </w:pPr>
+      <w:r>
+        <w:rPr>
+          <w:rFonts w:hint="eastAsia"/>
+        </w:rPr>
+        <w:t>Delete account</w:t>
+      </w:r>
+    </w:p>
+    <w:p/>
+    <w:p>
+      <w:pPr>
+        <w:rPr>
+          <w:u w:val="single"/>
+        </w:rPr>
+      </w:pPr>
+      <w:r>
+        <w:rPr>
+          <w:rFonts w:hint="eastAsia"/>
+          <w:u w:val="single"/>
+        </w:rPr>
+        <w:t>Shopping</w:t>
+      </w:r>
+    </w:p>
+    <w:p>
+      <w:pPr>
+        <w:pStyle w:val="ListParagraph"/>
+        <w:numPr>
+          <w:ilvl w:val="0"/>
+          <w:numId w:val="2"/>
+        </w:numPr>
+      </w:pPr>
+      <w:r>
+        <w:rPr>
+          <w:rFonts w:hint="eastAsia"/>
+        </w:rPr>
+        <w:t>Prices</w:t>
+      </w:r>
+    </w:p>
+    <w:p>
+      <w:pPr>
+        <w:pStyle w:val="ListParagraph"/>
+        <w:numPr>
+          <w:ilvl w:val="0"/>
+          <w:numId w:val="2"/>
+        </w:numPr>
+        <w:rPr>
+          <w:u w:val="single"/>
+        </w:rPr>
+      </w:pPr>
+      <w:r>
+        <w:rPr>
+          <w:rFonts w:hint="eastAsia"/>
+        </w:rPr>
+        <w:t>The ability to purchase</w:t>
+      </w:r>
+    </w:p>
+    <w:p>
+      <w:pPr>
+        <w:rPr>
+          <w:u w:val="single"/>
+        </w:rPr>
+      </w:pPr>
+      <w:r>
+        <w:rPr>
+          <w:rFonts w:hint="eastAsia"/>
+          <w:u w:val="single"/>
+        </w:rPr>
+        <w:t>Selling</w:t>
+      </w:r>
+    </w:p>
+    <w:p>
+      <w:pPr>
+        <w:pStyle w:val="ListParagraph"/>
+        <w:numPr>
+          <w:ilvl w:val="0"/>
+          <w:numId w:val="3"/>
+        </w:numPr>
+        <w:rPr>
+          <w:rFonts w:hint="eastAsia"/>
+        </w:rPr>
+      </w:pPr>
+      <w:r>
+        <w:rPr>
+          <w:rFonts w:hint="eastAsia"/>
+        </w:rPr>
+        <w:t>Prices</w:t>
+      </w:r>
+    </w:p>
+    <w:p>
+      <w:pPr>
+        <w:rPr>
+          <w:rFonts w:hint="eastAsia"/>
+        </w:rPr>
+      </w:pPr>
+    </w:p>
+    <w:p>
+      <w:pPr>
+        <w:pStyle w:val="ListParagraph"/>
+        <w:numPr>
+          <w:ilvl w:val="0"/>
+          <w:numId w:val="5"/>
+        </w:numPr>
+        <w:rPr>
+          <w:rFonts w:hint="eastAsia"/>
+        </w:rPr>
+      </w:pPr>
+      <w:r>
+        <w:rPr>
+          <w:rFonts w:hint="eastAsia"/>
+        </w:rPr>
+        <w:t>Ability to edit profile</w:t>
       </w:r>
       <w:bookmarkStart w:id="0" w:name="_GoBack"/>
       <w:bookmarkEnd w:id="0"/>
-      <w:r>
-        <w:rPr>
-          <w:rFonts w:hint="eastAsia"/>
-        </w:rPr>
-        <w:t xml:space="preserve"> </w:t>
+    </w:p>
+    <w:p>
+      <w:pPr>
+        <w:pStyle w:val="ListParagraph"/>
+        <w:numPr>
+          <w:ilvl w:val="1"/>
+          <w:numId w:val="5"/>
+        </w:numPr>
+        <w:rPr>
+          <w:rFonts w:hint="eastAsia"/>
+        </w:rPr>
+      </w:pPr>
+      <w:r>
+        <w:rPr>
+          <w:rFonts w:hint="eastAsia"/>
+        </w:rPr>
+        <w:t xml:space="preserve">The contributor adds a name/email/CIN/picture display in </w:t>
+      </w:r>
+      <w:r>
+        <w:t xml:space="preserve">addition </w:t>
+      </w:r>
+      <w:r>
+        <w:rPr>
+          <w:rFonts w:hint="eastAsia"/>
+        </w:rPr>
+        <w:t>to the ability to edit these areas.</w:t>
+      </w:r>
+    </w:p>
+    <w:p>
+      <w:pPr>
+        <w:pStyle w:val="ListParagraph"/>
+        <w:numPr>
+          <w:ilvl w:val="1"/>
+          <w:numId w:val="5"/>
+        </w:numPr>
+        <w:rPr>
+          <w:rFonts w:hint="eastAsia"/>
+        </w:rPr>
+      </w:pPr>
+      <w:r>
+        <w:rPr>
+          <w:rFonts w:hint="eastAsia"/>
+        </w:rPr>
+        <w:t>User can delete the account by clicking a button</w:t>
       </w:r>
     </w:p>
     <w:p>
@@ -167,14 +368,17 @@
         <w:pStyle w:val="ListParagraph"/>
         <w:numPr>
           <w:ilvl w:val="0"/>
-          <w:numId w:val="1"/>
-        </w:numPr>
-      </w:pPr>
-      <w:r>
-        <w:rPr>
-          <w:rFonts w:hint="eastAsia"/>
-        </w:rPr>
-        <w:t>Current Books on sale</w:t>
+          <w:numId w:val="5"/>
+        </w:numPr>
+        <w:rPr>
+          <w:rFonts w:hint="eastAsia"/>
+        </w:rPr>
+      </w:pPr>
+      <w:r>
+        <w:rPr>
+          <w:rFonts w:hint="eastAsia"/>
+        </w:rPr>
+        <w:t>History of sales (books bought)</w:t>
       </w:r>
     </w:p>
     <w:p>
@@ -182,14 +386,17 @@
         <w:pStyle w:val="ListParagraph"/>
         <w:numPr>
           <w:ilvl w:val="1"/>
-          <w:numId w:val="1"/>
-        </w:numPr>
-      </w:pPr>
-      <w:r>
-        <w:rPr>
-          <w:rFonts w:hint="eastAsia"/>
-        </w:rPr>
-        <w:t>Edit info</w:t>
+          <w:numId w:val="5"/>
+        </w:numPr>
+        <w:rPr>
+          <w:rFonts w:hint="eastAsia"/>
+        </w:rPr>
+      </w:pPr>
+      <w:r>
+        <w:rPr>
+          <w:rFonts w:hint="eastAsia"/>
+        </w:rPr>
+        <w:t>Create a page that leads from the profile page</w:t>
       </w:r>
     </w:p>
     <w:p>
@@ -197,14 +404,62 @@
         <w:pStyle w:val="ListParagraph"/>
         <w:numPr>
           <w:ilvl w:val="1"/>
-          <w:numId w:val="1"/>
-        </w:numPr>
-      </w:pPr>
-      <w:r>
-        <w:rPr>
-          <w:rFonts w:hint="eastAsia"/>
-        </w:rPr>
-        <w:t>Remove book from sale list</w:t>
+          <w:numId w:val="5"/>
+        </w:numPr>
+        <w:rPr>
+          <w:rFonts w:hint="eastAsia"/>
+        </w:rPr>
+      </w:pPr>
+      <w:r>
+        <w:rPr>
+          <w:rFonts w:hint="eastAsia"/>
+        </w:rPr>
+        <w:t xml:space="preserve">List of </w:t>
+      </w:r>
+      <w:r>
+        <w:rPr>
+          <w:rFonts w:hint="eastAsia"/>
+        </w:rPr>
+        <w:t>books you bought, who you bought it from, and when you bought it</w:t>
+      </w:r>
+    </w:p>
+    <w:p>
+      <w:pPr>
+        <w:pStyle w:val="ListParagraph"/>
+        <w:numPr>
+          <w:ilvl w:val="1"/>
+          <w:numId w:val="5"/>
+        </w:numPr>
+      </w:pPr>
+      <w:r>
+        <w:rPr>
+          <w:rFonts w:hint="eastAsia"/>
+        </w:rPr>
+        <w:t xml:space="preserve">List of </w:t>
+      </w:r>
+      <w:r>
+        <w:rPr>
+          <w:rFonts w:hint="eastAsia"/>
+        </w:rPr>
+        <w:t>books you sold</w:t>
+      </w:r>
+      <w:r>
+        <w:rPr>
+          <w:rFonts w:hint="eastAsia"/>
+        </w:rPr>
+        <w:t xml:space="preserve">, who you bought it from, and when you </w:t>
+      </w:r>
+      <w:r>
+        <w:rPr>
+          <w:rFonts w:hint="eastAsia"/>
+        </w:rPr>
+        <w:t>sold</w:t>
+      </w:r>
+      <w:r>
+        <w:rPr>
+          <w:rFonts w:hint="eastAsia"/>
+        </w:rPr>
+        <w:t xml:space="preserve"> it</w:t>
       </w:r>
     </w:p>
     <w:p>
@@ -212,29 +467,53 @@
         <w:pStyle w:val="ListParagraph"/>
         <w:numPr>
           <w:ilvl w:val="0"/>
-          <w:numId w:val="1"/>
-        </w:numPr>
-      </w:pPr>
-      <w:r>
-        <w:rPr>
-          <w:rFonts w:hint="eastAsia"/>
-        </w:rPr>
-        <w:t>Delete account</w:t>
-      </w:r>
-    </w:p>
-    <w:p/>
-    <w:p>
-      <w:pPr>
-        <w:rPr>
-          <w:u w:val="single"/>
-        </w:rPr>
-      </w:pPr>
-      <w:r>
-        <w:rPr>
-          <w:rFonts w:hint="eastAsia"/>
-          <w:u w:val="single"/>
-        </w:rPr>
-        <w:t>Shopping</w:t>
+          <w:numId w:val="5"/>
+        </w:numPr>
+        <w:rPr>
+          <w:rFonts w:hint="eastAsia"/>
+        </w:rPr>
+      </w:pPr>
+      <w:r>
+        <w:rPr>
+          <w:rFonts w:hint="eastAsia"/>
+        </w:rPr>
+        <w:t>Books on sale</w:t>
+      </w:r>
+    </w:p>
+    <w:p>
+      <w:pPr>
+        <w:pStyle w:val="ListParagraph"/>
+        <w:numPr>
+          <w:ilvl w:val="1"/>
+          <w:numId w:val="5"/>
+        </w:numPr>
+        <w:rPr>
+          <w:rFonts w:hint="eastAsia"/>
+        </w:rPr>
+      </w:pPr>
+      <w:r>
+        <w:rPr>
+          <w:rFonts w:hint="eastAsia"/>
+        </w:rPr>
+        <w:t>Create a page that lists all books currently on sale</w:t>
+      </w:r>
+    </w:p>
+    <w:p>
+      <w:pPr>
+        <w:pStyle w:val="ListParagraph"/>
+        <w:numPr>
+          <w:ilvl w:val="1"/>
+          <w:numId w:val="5"/>
+        </w:numPr>
+        <w:rPr>
+          <w:rFonts w:hint="eastAsia"/>
+        </w:rPr>
+      </w:pPr>
+      <w:r>
+        <w:rPr>
+          <w:rFonts w:hint="eastAsia"/>
+        </w:rPr>
+        <w:t>User is able to purchase the book</w:t>
       </w:r>
     </w:p>
     <w:p>
@@ -242,62 +521,9 @@
         <w:pStyle w:val="ListParagraph"/>
         <w:numPr>
           <w:ilvl w:val="0"/>
-          <w:numId w:val="2"/>
-        </w:numPr>
-      </w:pPr>
-      <w:r>
-        <w:rPr>
-          <w:rFonts w:hint="eastAsia"/>
-        </w:rPr>
-        <w:t>Prices</w:t>
-      </w:r>
-    </w:p>
-    <w:p>
-      <w:pPr>
-        <w:pStyle w:val="ListParagraph"/>
-        <w:numPr>
-          <w:ilvl w:val="0"/>
-          <w:numId w:val="2"/>
-        </w:numPr>
-        <w:rPr>
-          <w:u w:val="single"/>
-        </w:rPr>
-      </w:pPr>
-      <w:r>
-        <w:rPr>
-          <w:rFonts w:hint="eastAsia"/>
-        </w:rPr>
-        <w:t>The ability to purchase</w:t>
-      </w:r>
-    </w:p>
-    <w:p>
-      <w:pPr>
-        <w:rPr>
-          <w:u w:val="single"/>
-        </w:rPr>
-      </w:pPr>
-      <w:r>
-        <w:rPr>
-          <w:rFonts w:hint="eastAsia"/>
-          <w:u w:val="single"/>
-        </w:rPr>
-        <w:t>Selling</w:t>
-      </w:r>
-    </w:p>
-    <w:p>
-      <w:pPr>
-        <w:pStyle w:val="ListParagraph"/>
-        <w:numPr>
-          <w:ilvl w:val="0"/>
-          <w:numId w:val="3"/>
-        </w:numPr>
-      </w:pPr>
-      <w:r>
-        <w:rPr>
-          <w:rFonts w:hint="eastAsia"/>
-        </w:rPr>
-        <w:t>Prices</w:t>
-      </w:r>
+          <w:numId w:val="5"/>
+        </w:numPr>
+      </w:pPr>
     </w:p>
     <w:sectPr>
       <w:pgSz w:w="12240" w:h="15840"/>
@@ -312,6 +538,95 @@
 <file path=word/numbering.xml><?xml version="1.0" encoding="utf-8"?>
 <w:numbering xmlns:wpc="http://schemas.microsoft.com/office/word/2010/wordprocessingCanvas" xmlns:mc="http://schemas.openxmlformats.org/markup-compatibility/2006" xmlns:o="urn:schemas-microsoft-com:office:office" xmlns:r="http://schemas.openxmlformats.org/officeDocument/2006/relationships" xmlns:m="http://schemas.openxmlformats.org/officeDocument/2006/math" xmlns:v="urn:schemas-microsoft-com:vml" xmlns:wp14="http://schemas.microsoft.com/office/word/2010/wordprocessingDrawing" xmlns:wp="http://schemas.openxmlformats.org/drawingml/2006/wordprocessingDrawing" xmlns:w10="urn:schemas-microsoft-com:office:word" xmlns:w="http://schemas.openxmlformats.org/wordprocessingml/2006/main" xmlns:w14="http://schemas.microsoft.com/office/word/2010/wordml" xmlns:wpg="http://schemas.microsoft.com/office/word/2010/wordprocessingGroup" xmlns:wpi="http://schemas.microsoft.com/office/word/2010/wordprocessingInk" xmlns:wne="http://schemas.microsoft.com/office/word/2006/wordml" xmlns:wps="http://schemas.microsoft.com/office/word/2010/wordprocessingShape" mc:Ignorable="w14 wp14">
   <w:abstractNum w:abstractNumId="0">
+    <w:nsid w:val="1853657C"/>
+    <w:multiLevelType w:val="hybridMultilevel"/>
+    <w:tmpl w:val="64A8FAD6"/>
+    <w:lvl w:ilvl="0" w:tplc="0409000F">
+      <w:start w:val="1"/>
+      <w:numFmt w:val="decimal"/>
+      <w:lvlText w:val="%1."/>
+      <w:lvlJc w:val="left"/>
+      <w:pPr>
+        <w:ind w:left="720" w:hanging="360"/>
+      </w:pPr>
+      <w:rPr>
+        <w:rFonts w:hint="default"/>
+      </w:rPr>
+    </w:lvl>
+    <w:lvl w:ilvl="1" w:tplc="04090019" w:tentative="1">
+      <w:start w:val="1"/>
+      <w:numFmt w:val="lowerLetter"/>
+      <w:lvlText w:val="%2."/>
+      <w:lvlJc w:val="left"/>
+      <w:pPr>
+        <w:ind w:left="1440" w:hanging="360"/>
+      </w:pPr>
+    </w:lvl>
+    <w:lvl w:ilvl="2" w:tplc="0409001B" w:tentative="1">
+      <w:start w:val="1"/>
+      <w:numFmt w:val="lowerRoman"/>
+      <w:lvlText w:val="%3."/>
+      <w:lvlJc w:val="right"/>
+      <w:pPr>
+        <w:ind w:left="2160" w:hanging="180"/>
+      </w:pPr>
+    </w:lvl>
+    <w:lvl w:ilvl="3" w:tplc="0409000F" w:tentative="1">
+      <w:start w:val="1"/>
+      <w:numFmt w:val="decimal"/>
+      <w:lvlText w:val="%4."/>
+      <w:lvlJc w:val="left"/>
+      <w:pPr>
+        <w:ind w:left="2880" w:hanging="360"/>
+      </w:pPr>
+    </w:lvl>
+    <w:lvl w:ilvl="4" w:tplc="04090019" w:tentative="1">
+      <w:start w:val="1"/>
+      <w:numFmt w:val="lowerLetter"/>
+      <w:lvlText w:val="%5."/>
+      <w:lvlJc w:val="left"/>
+      <w:pPr>
+        <w:ind w:left="3600" w:hanging="360"/>
+      </w:pPr>
+    </w:lvl>
+    <w:lvl w:ilvl="5" w:tplc="0409001B" w:tentative="1">
+      <w:start w:val="1"/>
+      <w:numFmt w:val="lowerRoman"/>
+      <w:lvlText w:val="%6."/>
+      <w:lvlJc w:val="right"/>
+      <w:pPr>
+        <w:ind w:left="4320" w:hanging="180"/>
+      </w:pPr>
+    </w:lvl>
+    <w:lvl w:ilvl="6" w:tplc="0409000F" w:tentative="1">
+      <w:start w:val="1"/>
+      <w:numFmt w:val="decimal"/>
+      <w:lvlText w:val="%7."/>
+      <w:lvlJc w:val="left"/>
+      <w:pPr>
+        <w:ind w:left="5040" w:hanging="360"/>
+      </w:pPr>
+    </w:lvl>
+    <w:lvl w:ilvl="7" w:tplc="04090019" w:tentative="1">
+      <w:start w:val="1"/>
+      <w:numFmt w:val="lowerLetter"/>
+      <w:lvlText w:val="%8."/>
+      <w:lvlJc w:val="left"/>
+      <w:pPr>
+        <w:ind w:left="5760" w:hanging="360"/>
+      </w:pPr>
+    </w:lvl>
+    <w:lvl w:ilvl="8" w:tplc="0409001B" w:tentative="1">
+      <w:start w:val="1"/>
+      <w:numFmt w:val="lowerRoman"/>
+      <w:lvlText w:val="%9."/>
+      <w:lvlJc w:val="right"/>
+      <w:pPr>
+        <w:ind w:left="6480" w:hanging="180"/>
+      </w:pPr>
+    </w:lvl>
+  </w:abstractNum>
+  <w:abstractNum w:abstractNumId="1">
     <w:nsid w:val="282F5AF5"/>
     <w:multiLevelType w:val="hybridMultilevel"/>
     <w:tmpl w:val="736A155E"/>
@@ -424,7 +739,7 @@
       </w:rPr>
     </w:lvl>
   </w:abstractNum>
-  <w:abstractNum w:abstractNumId="1">
+  <w:abstractNum w:abstractNumId="2">
     <w:nsid w:val="332A0BB6"/>
     <w:multiLevelType w:val="hybridMultilevel"/>
     <w:tmpl w:val="F0E29886"/>
@@ -537,7 +852,7 @@
       </w:rPr>
     </w:lvl>
   </w:abstractNum>
-  <w:abstractNum w:abstractNumId="2">
+  <w:abstractNum w:abstractNumId="3">
     <w:nsid w:val="5312338E"/>
     <w:multiLevelType w:val="hybridMultilevel"/>
     <w:tmpl w:val="0DA60780"/>
@@ -650,14 +965,109 @@
       </w:rPr>
     </w:lvl>
   </w:abstractNum>
+  <w:abstractNum w:abstractNumId="4">
+    <w:nsid w:val="6EBB583B"/>
+    <w:multiLevelType w:val="hybridMultilevel"/>
+    <w:tmpl w:val="0B46F622"/>
+    <w:lvl w:ilvl="0" w:tplc="0409000F">
+      <w:start w:val="1"/>
+      <w:numFmt w:val="decimal"/>
+      <w:lvlText w:val="%1."/>
+      <w:lvlJc w:val="left"/>
+      <w:pPr>
+        <w:ind w:left="720" w:hanging="360"/>
+      </w:pPr>
+      <w:rPr>
+        <w:rFonts w:hint="default"/>
+      </w:rPr>
+    </w:lvl>
+    <w:lvl w:ilvl="1" w:tplc="04090019">
+      <w:start w:val="1"/>
+      <w:numFmt w:val="lowerLetter"/>
+      <w:lvlText w:val="%2."/>
+      <w:lvlJc w:val="left"/>
+      <w:pPr>
+        <w:ind w:left="1440" w:hanging="360"/>
+      </w:pPr>
+    </w:lvl>
+    <w:lvl w:ilvl="2" w:tplc="0409001B" w:tentative="1">
+      <w:start w:val="1"/>
+      <w:numFmt w:val="lowerRoman"/>
+      <w:lvlText w:val="%3."/>
+      <w:lvlJc w:val="right"/>
+      <w:pPr>
+        <w:ind w:left="2160" w:hanging="180"/>
+      </w:pPr>
+    </w:lvl>
+    <w:lvl w:ilvl="3" w:tplc="0409000F" w:tentative="1">
+      <w:start w:val="1"/>
+      <w:numFmt w:val="decimal"/>
+      <w:lvlText w:val="%4."/>
+      <w:lvlJc w:val="left"/>
+      <w:pPr>
+        <w:ind w:left="2880" w:hanging="360"/>
+      </w:pPr>
+    </w:lvl>
+    <w:lvl w:ilvl="4" w:tplc="04090019" w:tentative="1">
+      <w:start w:val="1"/>
+      <w:numFmt w:val="lowerLetter"/>
+      <w:lvlText w:val="%5."/>
+      <w:lvlJc w:val="left"/>
+      <w:pPr>
+        <w:ind w:left="3600" w:hanging="360"/>
+      </w:pPr>
+    </w:lvl>
+    <w:lvl w:ilvl="5" w:tplc="0409001B" w:tentative="1">
+      <w:start w:val="1"/>
+      <w:numFmt w:val="lowerRoman"/>
+      <w:lvlText w:val="%6."/>
+      <w:lvlJc w:val="right"/>
+      <w:pPr>
+        <w:ind w:left="4320" w:hanging="180"/>
+      </w:pPr>
+    </w:lvl>
+    <w:lvl w:ilvl="6" w:tplc="0409000F" w:tentative="1">
+      <w:start w:val="1"/>
+      <w:numFmt w:val="decimal"/>
+      <w:lvlText w:val="%7."/>
+      <w:lvlJc w:val="left"/>
+      <w:pPr>
+        <w:ind w:left="5040" w:hanging="360"/>
+      </w:pPr>
+    </w:lvl>
+    <w:lvl w:ilvl="7" w:tplc="04090019" w:tentative="1">
+      <w:start w:val="1"/>
+      <w:numFmt w:val="lowerLetter"/>
+      <w:lvlText w:val="%8."/>
+      <w:lvlJc w:val="left"/>
+      <w:pPr>
+        <w:ind w:left="5760" w:hanging="360"/>
+      </w:pPr>
+    </w:lvl>
+    <w:lvl w:ilvl="8" w:tplc="0409001B" w:tentative="1">
+      <w:start w:val="1"/>
+      <w:numFmt w:val="lowerRoman"/>
+      <w:lvlText w:val="%9."/>
+      <w:lvlJc w:val="right"/>
+      <w:pPr>
+        <w:ind w:left="6480" w:hanging="180"/>
+      </w:pPr>
+    </w:lvl>
+  </w:abstractNum>
   <w:num w:numId="1">
+    <w:abstractNumId w:val="1"/>
+  </w:num>
+  <w:num w:numId="2">
+    <w:abstractNumId w:val="2"/>
+  </w:num>
+  <w:num w:numId="3">
+    <w:abstractNumId w:val="3"/>
+  </w:num>
+  <w:num w:numId="4">
     <w:abstractNumId w:val="0"/>
   </w:num>
-  <w:num w:numId="2">
-    <w:abstractNumId w:val="1"/>
-  </w:num>
-  <w:num w:numId="3">
-    <w:abstractNumId w:val="2"/>
+  <w:num w:numId="5">
+    <w:abstractNumId w:val="4"/>
   </w:num>
 </w:numbering>
 </file>

</xml_diff>